<commit_message>
Changed references in S2 of CoS
</commit_message>
<xml_diff>
--- a/Gantt chart 2017_18.docx
+++ b/Gantt chart 2017_18.docx
@@ -2434,7 +2434,16 @@
                 <w:sz w:val="18"/>
                 <w:szCs w:val="20"/>
               </w:rPr>
-              <w:t>) Assess imbalance classification models with real GOTO data</w:t>
+              <w:t>) Assess im</w:t>
+            </w:r>
+            <w:bookmarkStart w:id="0" w:name="_GoBack"/>
+            <w:bookmarkEnd w:id="0"/>
+            <w:r>
+              <w:rPr>
+                <w:sz w:val="18"/>
+                <w:szCs w:val="20"/>
+              </w:rPr>
+              <w:t>balance classification models with real GOTO data</w:t>
             </w:r>
           </w:p>
         </w:tc>
@@ -5080,10 +5089,7 @@
         </w:tc>
       </w:tr>
     </w:tbl>
-    <w:p>
-      <w:bookmarkStart w:id="0" w:name="_GoBack"/>
-      <w:bookmarkEnd w:id="0"/>
-    </w:p>
+    <w:p/>
     <w:sectPr>
       <w:pgSz w:w="11900" w:h="16840"/>
       <w:pgMar w:top="1440" w:right="1800" w:bottom="1440" w:left="1800" w:header="708" w:footer="708" w:gutter="0"/>

</xml_diff>